<commit_message>
moved writeup into README
</commit_message>
<xml_diff>
--- a/writing/flexplavaan outline.docx
+++ b/writing/flexplavaan outline.docx
@@ -6,6 +6,92 @@
       <w:pPr>
         <w:contextualSpacing/>
       </w:pPr>
+      <w:bookmarkStart w:id="0" w:name="_GoBack"/>
+      <w:r>
+        <w:t>Approach</w:t>
+      </w:r>
+    </w:p>
+    <w:p>
+      <w:pPr>
+        <w:pStyle w:val="ListParagraph"/>
+        <w:numPr>
+          <w:ilvl w:val="0"/>
+          <w:numId w:val="2"/>
+        </w:numPr>
+      </w:pPr>
+      <w:r>
+        <w:t>people are routinely misunderstanding these</w:t>
+      </w:r>
+    </w:p>
+    <w:p>
+      <w:pPr>
+        <w:pStyle w:val="ListParagraph"/>
+        <w:numPr>
+          <w:ilvl w:val="0"/>
+          <w:numId w:val="2"/>
+        </w:numPr>
+      </w:pPr>
+      <w:r>
+        <w:t>we know people talk about them but nothing’s changing</w:t>
+      </w:r>
+    </w:p>
+    <w:p>
+      <w:pPr>
+        <w:pStyle w:val="ListParagraph"/>
+        <w:numPr>
+          <w:ilvl w:val="0"/>
+          <w:numId w:val="2"/>
+        </w:numPr>
+      </w:pPr>
+      <w:r>
+        <w:t>heuristics for model evaluation</w:t>
+      </w:r>
+    </w:p>
+    <w:p>
+      <w:pPr>
+        <w:pStyle w:val="ListParagraph"/>
+        <w:numPr>
+          <w:ilvl w:val="0"/>
+          <w:numId w:val="2"/>
+        </w:numPr>
+      </w:pPr>
+      <w:r>
+        <w:t>not just saying there’s a problem, but how to identify it and why a particular problem shows up</w:t>
+      </w:r>
+    </w:p>
+    <w:p>
+      <w:pPr>
+        <w:pStyle w:val="ListParagraph"/>
+        <w:numPr>
+          <w:ilvl w:val="1"/>
+          <w:numId w:val="2"/>
+        </w:numPr>
+      </w:pPr>
+      <w:r>
+        <w:t>e.g., all of one row is underestimated</w:t>
+      </w:r>
+    </w:p>
+    <w:p>
+      <w:pPr>
+        <w:pStyle w:val="ListParagraph"/>
+        <w:numPr>
+          <w:ilvl w:val="1"/>
+          <w:numId w:val="2"/>
+        </w:numPr>
+      </w:pPr>
+      <w:r>
+        <w:t>heuristic: maybe something fits only because one path is massive</w:t>
+      </w:r>
+    </w:p>
+    <w:p>
+      <w:pPr>
+        <w:contextualSpacing/>
+      </w:pPr>
+    </w:p>
+    <w:p>
+      <w:pPr>
+        <w:contextualSpacing/>
+      </w:pPr>
       <w:r>
         <w:t>Power of visualization</w:t>
       </w:r>
@@ -36,6 +122,84 @@
     </w:p>
     <w:p>
       <w:pPr>
+        <w:pStyle w:val="ListParagraph"/>
+        <w:numPr>
+          <w:ilvl w:val="0"/>
+          <w:numId w:val="1"/>
+        </w:numPr>
+      </w:pPr>
+      <w:r>
+        <w:t>we know that models are approximations, yet rely on exact statistics</w:t>
+      </w:r>
+    </w:p>
+    <w:p>
+      <w:pPr>
+        <w:pStyle w:val="ListParagraph"/>
+        <w:numPr>
+          <w:ilvl w:val="0"/>
+          <w:numId w:val="1"/>
+        </w:numPr>
+      </w:pPr>
+      <w:r>
+        <w:t>EDA paradigm</w:t>
+      </w:r>
+    </w:p>
+    <w:p>
+      <w:pPr>
+        <w:pStyle w:val="ListParagraph"/>
+        <w:numPr>
+          <w:ilvl w:val="1"/>
+          <w:numId w:val="1"/>
+        </w:numPr>
+      </w:pPr>
+      <w:r>
+        <w:t>no EDA approach</w:t>
+      </w:r>
+    </w:p>
+    <w:p>
+      <w:pPr>
+        <w:pStyle w:val="ListParagraph"/>
+        <w:numPr>
+          <w:ilvl w:val="1"/>
+          <w:numId w:val="1"/>
+        </w:numPr>
+      </w:pPr>
+      <w:r>
+        <w:t>McArdle random forest paper</w:t>
+      </w:r>
+    </w:p>
+    <w:p/>
+    <w:p>
+      <w:r>
+        <w:t>Consequences of misfit</w:t>
+      </w:r>
+    </w:p>
+    <w:p>
+      <w:pPr>
+        <w:pStyle w:val="ListParagraph"/>
+        <w:numPr>
+          <w:ilvl w:val="0"/>
+          <w:numId w:val="1"/>
+        </w:numPr>
+      </w:pPr>
+      <w:r>
+        <w:t>invariance may be masked by nonlinearity</w:t>
+      </w:r>
+    </w:p>
+    <w:p>
+      <w:pPr>
+        <w:pStyle w:val="ListParagraph"/>
+        <w:numPr>
+          <w:ilvl w:val="0"/>
+          <w:numId w:val="1"/>
+        </w:numPr>
+      </w:pPr>
+      <w:r>
+        <w:t>causal explanations will be wrong</w:t>
+      </w:r>
+    </w:p>
+    <w:p>
+      <w:pPr>
         <w:contextualSpacing/>
       </w:pPr>
     </w:p>
@@ -61,6 +225,181 @@
     </w:p>
     <w:p>
       <w:pPr>
+        <w:pStyle w:val="ListParagraph"/>
+        <w:numPr>
+          <w:ilvl w:val="0"/>
+          <w:numId w:val="1"/>
+        </w:numPr>
+      </w:pPr>
+      <w:r>
+        <w:t>fit indices are poor measures of model fit</w:t>
+      </w:r>
+    </w:p>
+    <w:p>
+      <w:pPr>
+        <w:pStyle w:val="ListParagraph"/>
+        <w:numPr>
+          <w:ilvl w:val="0"/>
+          <w:numId w:val="1"/>
+        </w:numPr>
+      </w:pPr>
+      <w:r>
+        <w:t>studying residuals</w:t>
+      </w:r>
+    </w:p>
+    <w:p>
+      <w:pPr>
+        <w:pStyle w:val="ListParagraph"/>
+        <w:numPr>
+          <w:ilvl w:val="1"/>
+          <w:numId w:val="1"/>
+        </w:numPr>
+      </w:pPr>
+      <w:r>
+        <w:t>but even they assume linearity/model appropriateness</w:t>
+      </w:r>
+    </w:p>
+    <w:p/>
+    <w:p/>
+    <w:p>
+      <w:r>
+        <w:t>Factor score estimation</w:t>
+      </w:r>
+    </w:p>
+    <w:p>
+      <w:pPr>
+        <w:pStyle w:val="ListParagraph"/>
+        <w:numPr>
+          <w:ilvl w:val="0"/>
+          <w:numId w:val="1"/>
+        </w:numPr>
+      </w:pPr>
+      <w:r>
+        <w:t>Bayesian SEM</w:t>
+      </w:r>
+    </w:p>
+    <w:p>
+      <w:pPr>
+        <w:pStyle w:val="ListParagraph"/>
+        <w:numPr>
+          <w:ilvl w:val="0"/>
+          <w:numId w:val="1"/>
+        </w:numPr>
+      </w:pPr>
+      <w:r>
+        <w:t xml:space="preserve">advantages of Bayesian </w:t>
+      </w:r>
+    </w:p>
+    <w:p/>
+    <w:p>
+      <w:r>
+        <w:t>Visualizations in SEM</w:t>
+      </w:r>
+    </w:p>
+    <w:p>
+      <w:pPr>
+        <w:pStyle w:val="ListParagraph"/>
+        <w:numPr>
+          <w:ilvl w:val="0"/>
+          <w:numId w:val="1"/>
+        </w:numPr>
+      </w:pPr>
+      <w:r>
+        <w:t xml:space="preserve">Dan </w:t>
+      </w:r>
+      <w:proofErr w:type="spellStart"/>
+      <w:r>
+        <w:t>bauer</w:t>
+      </w:r>
+      <w:proofErr w:type="spellEnd"/>
+      <w:r>
+        <w:t xml:space="preserve"> paper</w:t>
+      </w:r>
+    </w:p>
+    <w:p>
+      <w:pPr>
+        <w:pStyle w:val="ListParagraph"/>
+        <w:numPr>
+          <w:ilvl w:val="0"/>
+          <w:numId w:val="1"/>
+        </w:numPr>
+      </w:pPr>
+      <w:proofErr w:type="spellStart"/>
+      <w:r>
+        <w:t>Asparhouhov</w:t>
+      </w:r>
+      <w:proofErr w:type="spellEnd"/>
+      <w:r>
+        <w:t xml:space="preserve"> and </w:t>
+      </w:r>
+      <w:proofErr w:type="spellStart"/>
+      <w:r>
+        <w:t>Muthen</w:t>
+      </w:r>
+      <w:proofErr w:type="spellEnd"/>
+      <w:r>
+        <w:t xml:space="preserve"> paper</w:t>
+      </w:r>
+    </w:p>
+    <w:p>
+      <w:pPr>
+        <w:pStyle w:val="ListParagraph"/>
+        <w:numPr>
+          <w:ilvl w:val="0"/>
+          <w:numId w:val="1"/>
+        </w:numPr>
+      </w:pPr>
+      <w:proofErr w:type="spellStart"/>
+      <w:r>
+        <w:t>Hallgren</w:t>
+      </w:r>
+      <w:proofErr w:type="spellEnd"/>
+      <w:r>
+        <w:t xml:space="preserve"> et al</w:t>
+      </w:r>
+    </w:p>
+    <w:p/>
+    <w:p>
+      <w:r>
+        <w:t>Software</w:t>
+      </w:r>
+    </w:p>
+    <w:p>
+      <w:pPr>
+        <w:pStyle w:val="ListParagraph"/>
+        <w:numPr>
+          <w:ilvl w:val="0"/>
+          <w:numId w:val="1"/>
+        </w:numPr>
+      </w:pPr>
+      <w:proofErr w:type="spellStart"/>
+      <w:r>
+        <w:t>lavaan</w:t>
+      </w:r>
+      <w:proofErr w:type="spellEnd"/>
+      <w:r>
+        <w:t xml:space="preserve"> and </w:t>
+      </w:r>
+      <w:proofErr w:type="spellStart"/>
+      <w:r>
+        <w:t>blavaan</w:t>
+      </w:r>
+      <w:proofErr w:type="spellEnd"/>
+    </w:p>
+    <w:p>
+      <w:pPr>
+        <w:pStyle w:val="ListParagraph"/>
+        <w:numPr>
+          <w:ilvl w:val="0"/>
+          <w:numId w:val="1"/>
+        </w:numPr>
+      </w:pPr>
+      <w:r>
+        <w:t>one limitation of previous visualizations is they’re not terribly accessible</w:t>
+      </w:r>
+    </w:p>
+    <w:p>
+      <w:pPr>
         <w:contextualSpacing/>
       </w:pPr>
     </w:p>
@@ -117,6 +456,7 @@
         </w:numPr>
       </w:pPr>
       <w:r>
+        <w:lastRenderedPageBreak/>
         <w:t>you can’t rely on tradition (or rules of thumb)</w:t>
       </w:r>
     </w:p>
@@ -131,8 +471,6 @@
       <w:r>
         <w:t>where can the model be wrong and where do I find it</w:t>
       </w:r>
-      <w:bookmarkStart w:id="0" w:name="_GoBack"/>
-      <w:bookmarkEnd w:id="0"/>
     </w:p>
     <w:p>
       <w:pPr>
@@ -144,6 +482,48 @@
       </w:pPr>
       <w:r>
         <w:t>away from dichotomous decision-making</w:t>
+      </w:r>
+    </w:p>
+    <w:p>
+      <w:pPr>
+        <w:pStyle w:val="ListParagraph"/>
+        <w:numPr>
+          <w:ilvl w:val="0"/>
+          <w:numId w:val="1"/>
+        </w:numPr>
+      </w:pPr>
+      <w:r>
+        <w:t xml:space="preserve">SEM is a barrier to other fields (e.g. epidemiology) </w:t>
+      </w:r>
+    </w:p>
+    <w:p/>
+    <w:p>
+      <w:r>
+        <w:t>Method</w:t>
+      </w:r>
+    </w:p>
+    <w:p>
+      <w:pPr>
+        <w:pStyle w:val="ListParagraph"/>
+        <w:numPr>
+          <w:ilvl w:val="0"/>
+          <w:numId w:val="1"/>
+        </w:numPr>
+      </w:pPr>
+      <w:r>
+        <w:t>simulate situations where model “fits” and the visuals say there’s massive problems</w:t>
+      </w:r>
+    </w:p>
+    <w:bookmarkEnd w:id="0"/>
+    <w:p/>
+    <w:p>
+      <w:r>
+        <w:t>Venue?</w:t>
+      </w:r>
+    </w:p>
+    <w:p>
+      <w:r>
+        <w:t>Timing?</w:t>
       </w:r>
     </w:p>
     <w:sectPr>
@@ -159,6 +539,118 @@
 <file path=word/numbering.xml><?xml version="1.0" encoding="utf-8"?>
 <w:numbering xmlns:wpc="http://schemas.microsoft.com/office/word/2010/wordprocessingCanvas" xmlns:cx="http://schemas.microsoft.com/office/drawing/2014/chartex" xmlns:cx1="http://schemas.microsoft.com/office/drawing/2015/9/8/chartex" xmlns:cx2="http://schemas.microsoft.com/office/drawing/2015/10/21/chartex" xmlns:cx3="http://schemas.microsoft.com/office/drawing/2016/5/9/chartex" xmlns:cx4="http://schemas.microsoft.com/office/drawing/2016/5/10/chartex" xmlns:cx5="http://schemas.microsoft.com/office/drawing/2016/5/11/chartex" xmlns:cx6="http://schemas.microsoft.com/office/drawing/2016/5/12/chartex" xmlns:cx7="http://schemas.microsoft.com/office/drawing/2016/5/13/chartex" xmlns:cx8="http://schemas.microsoft.com/office/drawing/2016/5/14/chartex" xmlns:mc="http://schemas.openxmlformats.org/markup-compatibility/2006" xmlns:aink="http://schemas.microsoft.com/office/drawing/2016/ink" xmlns:am3d="http://schemas.microsoft.com/office/drawing/2017/model3d" xmlns:o="urn:schemas-microsoft-com:office:office" xmlns:r="http://schemas.openxmlformats.org/officeDocument/2006/relationships" xmlns:m="http://schemas.openxmlformats.org/officeDocument/2006/math" xmlns:v="urn:schemas-microsoft-com:vml" xmlns:wp14="http://schemas.microsoft.com/office/word/2010/wordprocessingDrawing" xmlns:wp="http://schemas.openxmlformats.org/drawingml/2006/wordprocessingDrawing" xmlns:w10="urn:schemas-microsoft-com:office:word" xmlns:w="http://schemas.openxmlformats.org/wordprocessingml/2006/main" xmlns:w14="http://schemas.microsoft.com/office/word/2010/wordml" xmlns:w15="http://schemas.microsoft.com/office/word/2012/wordml" xmlns:w16cid="http://schemas.microsoft.com/office/word/2016/wordml/cid" xmlns:w16se="http://schemas.microsoft.com/office/word/2015/wordml/symex" xmlns:wpg="http://schemas.microsoft.com/office/word/2010/wordprocessingGroup" xmlns:wpi="http://schemas.microsoft.com/office/word/2010/wordprocessingInk" xmlns:wne="http://schemas.microsoft.com/office/word/2006/wordml" xmlns:wps="http://schemas.microsoft.com/office/word/2010/wordprocessingShape" mc:Ignorable="w14 w15 w16se w16cid wp14">
   <w:abstractNum w:abstractNumId="0" w15:restartNumberingAfterBreak="0">
+    <w:nsid w:val="6DF35059"/>
+    <w:multiLevelType w:val="hybridMultilevel"/>
+    <w:tmpl w:val="98EACA1C"/>
+    <w:lvl w:ilvl="0" w:tplc="AD087908">
+      <w:numFmt w:val="bullet"/>
+      <w:lvlText w:val=""/>
+      <w:lvlJc w:val="left"/>
+      <w:pPr>
+        <w:ind w:left="720" w:hanging="360"/>
+      </w:pPr>
+      <w:rPr>
+        <w:rFonts w:ascii="Symbol" w:eastAsiaTheme="minorHAnsi" w:hAnsi="Symbol" w:cs="Times New Roman" w:hint="default"/>
+      </w:rPr>
+    </w:lvl>
+    <w:lvl w:ilvl="1" w:tplc="04090003">
+      <w:start w:val="1"/>
+      <w:numFmt w:val="bullet"/>
+      <w:lvlText w:val="o"/>
+      <w:lvlJc w:val="left"/>
+      <w:pPr>
+        <w:ind w:left="1440" w:hanging="360"/>
+      </w:pPr>
+      <w:rPr>
+        <w:rFonts w:ascii="Courier New" w:hAnsi="Courier New" w:cs="Courier New" w:hint="default"/>
+      </w:rPr>
+    </w:lvl>
+    <w:lvl w:ilvl="2" w:tplc="04090005" w:tentative="1">
+      <w:start w:val="1"/>
+      <w:numFmt w:val="bullet"/>
+      <w:lvlText w:val=""/>
+      <w:lvlJc w:val="left"/>
+      <w:pPr>
+        <w:ind w:left="2160" w:hanging="360"/>
+      </w:pPr>
+      <w:rPr>
+        <w:rFonts w:ascii="Wingdings" w:hAnsi="Wingdings" w:hint="default"/>
+      </w:rPr>
+    </w:lvl>
+    <w:lvl w:ilvl="3" w:tplc="04090001" w:tentative="1">
+      <w:start w:val="1"/>
+      <w:numFmt w:val="bullet"/>
+      <w:lvlText w:val=""/>
+      <w:lvlJc w:val="left"/>
+      <w:pPr>
+        <w:ind w:left="2880" w:hanging="360"/>
+      </w:pPr>
+      <w:rPr>
+        <w:rFonts w:ascii="Symbol" w:hAnsi="Symbol" w:hint="default"/>
+      </w:rPr>
+    </w:lvl>
+    <w:lvl w:ilvl="4" w:tplc="04090003" w:tentative="1">
+      <w:start w:val="1"/>
+      <w:numFmt w:val="bullet"/>
+      <w:lvlText w:val="o"/>
+      <w:lvlJc w:val="left"/>
+      <w:pPr>
+        <w:ind w:left="3600" w:hanging="360"/>
+      </w:pPr>
+      <w:rPr>
+        <w:rFonts w:ascii="Courier New" w:hAnsi="Courier New" w:cs="Courier New" w:hint="default"/>
+      </w:rPr>
+    </w:lvl>
+    <w:lvl w:ilvl="5" w:tplc="04090005" w:tentative="1">
+      <w:start w:val="1"/>
+      <w:numFmt w:val="bullet"/>
+      <w:lvlText w:val=""/>
+      <w:lvlJc w:val="left"/>
+      <w:pPr>
+        <w:ind w:left="4320" w:hanging="360"/>
+      </w:pPr>
+      <w:rPr>
+        <w:rFonts w:ascii="Wingdings" w:hAnsi="Wingdings" w:hint="default"/>
+      </w:rPr>
+    </w:lvl>
+    <w:lvl w:ilvl="6" w:tplc="04090001" w:tentative="1">
+      <w:start w:val="1"/>
+      <w:numFmt w:val="bullet"/>
+      <w:lvlText w:val=""/>
+      <w:lvlJc w:val="left"/>
+      <w:pPr>
+        <w:ind w:left="5040" w:hanging="360"/>
+      </w:pPr>
+      <w:rPr>
+        <w:rFonts w:ascii="Symbol" w:hAnsi="Symbol" w:hint="default"/>
+      </w:rPr>
+    </w:lvl>
+    <w:lvl w:ilvl="7" w:tplc="04090003" w:tentative="1">
+      <w:start w:val="1"/>
+      <w:numFmt w:val="bullet"/>
+      <w:lvlText w:val="o"/>
+      <w:lvlJc w:val="left"/>
+      <w:pPr>
+        <w:ind w:left="5760" w:hanging="360"/>
+      </w:pPr>
+      <w:rPr>
+        <w:rFonts w:ascii="Courier New" w:hAnsi="Courier New" w:cs="Courier New" w:hint="default"/>
+      </w:rPr>
+    </w:lvl>
+    <w:lvl w:ilvl="8" w:tplc="04090005" w:tentative="1">
+      <w:start w:val="1"/>
+      <w:numFmt w:val="bullet"/>
+      <w:lvlText w:val=""/>
+      <w:lvlJc w:val="left"/>
+      <w:pPr>
+        <w:ind w:left="6480" w:hanging="360"/>
+      </w:pPr>
+      <w:rPr>
+        <w:rFonts w:ascii="Wingdings" w:hAnsi="Wingdings" w:hint="default"/>
+      </w:rPr>
+    </w:lvl>
+  </w:abstractNum>
+  <w:abstractNum w:abstractNumId="1" w15:restartNumberingAfterBreak="0">
     <w:nsid w:val="7F826DA3"/>
     <w:multiLevelType w:val="hybridMultilevel"/>
     <w:tmpl w:val="788E489A"/>
@@ -173,7 +665,7 @@
         <w:rFonts w:ascii="Symbol" w:eastAsiaTheme="minorHAnsi" w:hAnsi="Symbol" w:cs="Times New Roman" w:hint="default"/>
       </w:rPr>
     </w:lvl>
-    <w:lvl w:ilvl="1" w:tplc="04090003" w:tentative="1">
+    <w:lvl w:ilvl="1" w:tplc="04090003">
       <w:start w:val="1"/>
       <w:numFmt w:val="bullet"/>
       <w:lvlText w:val="o"/>
@@ -271,6 +763,9 @@
     </w:lvl>
   </w:abstractNum>
   <w:num w:numId="1">
+    <w:abstractNumId w:val="1"/>
+  </w:num>
+  <w:num w:numId="2">
     <w:abstractNumId w:val="0"/>
   </w:num>
 </w:numbering>

</xml_diff>